<commit_message>
__update spec: Missing exchange rate between UOM
</commit_message>
<xml_diff>
--- a/Specifications/UserHistory/Feedback2012-04-16.docx
+++ b/Specifications/UserHistory/Feedback2012-04-16.docx
@@ -1074,6 +1074,44 @@
           <w:szCs w:val="24"/>
         </w:rPr>
         <w:t>Sổ cái hợp đồng mua hàng phải được thể hiện theo nhà cung cấp giống như đặc tả. (Bằng)</w:t>
+      </w:r>
+    </w:p>
+    <w:p>
+      <w:pPr>
+        <w:pStyle w:val="ListParagraph"/>
+        <w:numPr>
+          <w:ilvl w:val="0"/>
+          <w:numId w:val="1"/>
+        </w:numPr>
+        <w:rPr>
+          <w:rFonts w:ascii="Arial" w:hAnsi="Arial" w:cs="Arial"/>
+          <w:sz w:val="24"/>
+          <w:szCs w:val="24"/>
+        </w:rPr>
+      </w:pPr>
+      <w:r>
+        <w:rPr>
+          <w:rFonts w:ascii="Arial" w:hAnsi="Arial" w:cs="Arial"/>
+          <w:sz w:val="24"/>
+          <w:szCs w:val="24"/>
+        </w:rPr>
+        <w:t xml:space="preserve">Thiếu phần setup tỉ lệ quy đổi giữa các đơn vị tính cùng </w:t>
+      </w:r>
+      <w:r>
+        <w:rPr>
+          <w:rFonts w:ascii="Arial" w:hAnsi="Arial" w:cs="Arial"/>
+          <w:sz w:val="24"/>
+          <w:szCs w:val="24"/>
+        </w:rPr>
+        <w:t>nhóm</w:t>
+      </w:r>
+      <w:r>
+        <w:rPr>
+          <w:rFonts w:ascii="Arial" w:hAnsi="Arial" w:cs="Arial"/>
+          <w:sz w:val="24"/>
+          <w:szCs w:val="24"/>
+        </w:rPr>
+        <w:t>.</w:t>
       </w:r>
     </w:p>
     <w:sectPr>

</xml_diff>